<commit_message>
mise à jour Diags.
</commit_message>
<xml_diff>
--- a/conception/Rapport/Cahier de charges e-shop.docx
+++ b/conception/Rapport/Cahier de charges e-shop.docx
@@ -64,15 +64,7 @@
       </w:pPr>
       <w:r>
         <w:rPr/>
-        <w:t>- "</w:t>
-      </w:r>
-      <w:r>
-        <w:rPr/>
-        <w:t>e-shop</w:t>
-      </w:r>
-      <w:r>
-        <w:rPr/>
-        <w:t xml:space="preserve">" est une entreprise de vente de vêtements en ligne, actuellement en cours de création. </w:t>
+        <w:t xml:space="preserve">- "e-shop" est une entreprise de vente de vêtements en ligne, actuellement en cours de création. </w:t>
       </w:r>
     </w:p>
     <w:p>
@@ -99,15 +91,7 @@
       </w:pPr>
       <w:r>
         <w:rPr/>
-        <w:t>- Le site de "</w:t>
-      </w:r>
-      <w:r>
-        <w:rPr/>
-        <w:t>e-shop</w:t>
-      </w:r>
-      <w:r>
-        <w:rPr/>
-        <w:t>" sera la seule plateforme de vente de l'entreprise, et doit être en mesure de proposer une expérience de qualité aux visiteurs du site. Le back-office du site doit également permettre une gestion quotidienne des activités e-commerce (suivi des commandes, mise à jour du catalogue produit).</w:t>
+        <w:t>- Le site de "e-shop" sera la seule plateforme de vente de l'entreprise, et doit être en mesure de proposer une expérience de qualité aux visiteurs du site. Le back-office du site doit également permettre une gestion quotidienne des activités e-commerce (suivi des commandes, mise à jour du catalogue produit).</w:t>
       </w:r>
     </w:p>
     <w:p>
@@ -134,23 +118,7 @@
       </w:pPr>
       <w:r>
         <w:rPr/>
-        <w:t>- "</w:t>
-      </w:r>
-      <w:r>
-        <w:rPr/>
-        <w:t>e-shop</w:t>
-      </w:r>
-      <w:r>
-        <w:rPr/>
-        <w:t xml:space="preserve">" cible les particuliers, consommateurs réguliers de vêtements </w:t>
-      </w:r>
-      <w:r>
-        <w:rPr/>
-        <w:t>à bas prix</w:t>
-      </w:r>
-      <w:r>
-        <w:rPr/>
-        <w:t>. Le discours marketing, les modes de tarification pratiqués ou l'image de marque qui sera développée ciblera principalement une clientèle relativement jeune (25-35 ans) utilisant les supports digitaux de manière intensive.</w:t>
+        <w:t>- "e-shop" cible les particuliers, consommateurs réguliers de vêtements à bas prix. Le discours marketing, les modes de tarification pratiqués ou l'image de marque qui sera développée ciblera principalement une clientèle relativement jeune (25-35 ans) utilisant les supports digitaux de manière intensive.</w:t>
       </w:r>
     </w:p>
     <w:p>
@@ -398,31 +366,17 @@
         <w:rPr>
           <w:color w:val="000000"/>
         </w:rPr>
-        <w:t>- http://halleauxvetements</w:t>
-      </w:r>
-      <w:r>
-        <w:rPr>
-          <w:color w:val="000000"/>
-        </w:rPr>
-        <w:t>.com/</w:t>
-      </w:r>
-    </w:p>
-    <w:p>
-      <w:pPr>
-        <w:pStyle w:val="Normal"/>
-        <w:rPr/>
-      </w:pPr>
-      <w:r>
-        <w:rPr/>
-        <w:t>- http://www.</w:t>
-      </w:r>
-      <w:r>
-        <w:rPr/>
-        <w:t>kiabi</w:t>
-      </w:r>
-      <w:r>
-        <w:rPr/>
-        <w:t>.com/fr/</w:t>
+        <w:t>- http://halleauxvetements.com/</w:t>
+      </w:r>
+    </w:p>
+    <w:p>
+      <w:pPr>
+        <w:pStyle w:val="Normal"/>
+        <w:rPr/>
+      </w:pPr>
+      <w:r>
+        <w:rPr/>
+        <w:t>- http://www.kiabi.com/fr/</w:t>
       </w:r>
     </w:p>
     <w:p>
@@ -449,21 +403,66 @@
       </w:pPr>
       <w:r>
         <w:rPr/>
-        <w:t>"</w:t>
-      </w:r>
-      <w:r>
-        <w:rPr/>
-        <w:t>e-shop</w:t>
-      </w:r>
-      <w:r>
-        <w:rPr/>
-        <w:t xml:space="preserve">" se réserve le droit de fournir directement le logo à utiliser. </w:t>
-      </w:r>
-    </w:p>
-    <w:p>
-      <w:pPr>
-        <w:pStyle w:val="Normal"/>
-        <w:rPr/>
+        <w:drawing>
+          <wp:anchor behindDoc="0" distT="0" distB="0" distL="0" distR="0" simplePos="0" locked="0" layoutInCell="0" allowOverlap="1" relativeHeight="2">
+            <wp:simplePos x="0" y="0"/>
+            <wp:positionH relativeFrom="column">
+              <wp:posOffset>59055</wp:posOffset>
+            </wp:positionH>
+            <wp:positionV relativeFrom="paragraph">
+              <wp:posOffset>23495</wp:posOffset>
+            </wp:positionV>
+            <wp:extent cx="1499870" cy="697230"/>
+            <wp:effectExtent l="0" t="0" r="0" b="0"/>
+            <wp:wrapTopAndBottom/>
+            <wp:docPr id="1" name="Image1" descr=""/>
+            <wp:cNvGraphicFramePr>
+              <a:graphicFrameLocks xmlns:a="http://schemas.openxmlformats.org/drawingml/2006/main" noChangeAspect="1"/>
+            </wp:cNvGraphicFramePr>
+            <a:graphic xmlns:a="http://schemas.openxmlformats.org/drawingml/2006/main">
+              <a:graphicData uri="http://schemas.openxmlformats.org/drawingml/2006/picture">
+                <pic:pic xmlns:pic="http://schemas.openxmlformats.org/drawingml/2006/picture">
+                  <pic:nvPicPr>
+                    <pic:cNvPr id="1" name="Image1" descr=""/>
+                    <pic:cNvPicPr>
+                      <a:picLocks noChangeAspect="1" noChangeArrowheads="1"/>
+                    </pic:cNvPicPr>
+                  </pic:nvPicPr>
+                  <pic:blipFill>
+                    <a:blip r:embed="rId2"/>
+                    <a:stretch>
+                      <a:fillRect/>
+                    </a:stretch>
+                  </pic:blipFill>
+                  <pic:spPr bwMode="auto">
+                    <a:xfrm>
+                      <a:off x="0" y="0"/>
+                      <a:ext cx="1499870" cy="697230"/>
+                    </a:xfrm>
+                    <a:prstGeom prst="rect">
+                      <a:avLst/>
+                    </a:prstGeom>
+                  </pic:spPr>
+                </pic:pic>
+              </a:graphicData>
+            </a:graphic>
+          </wp:anchor>
+        </w:drawing>
+      </w:r>
+      <w:r>
+        <w:rPr/>
+        <w:t xml:space="preserve">"e-shop" se réserve le droit de fournir directement le logo à utiliser. </w:t>
+      </w:r>
+    </w:p>
+    <w:p>
+      <w:pPr>
+        <w:pStyle w:val="Normal"/>
+        <w:rPr>
+          <w:b/>
+          <w:b/>
+          <w:bCs/>
+          <w:u w:val="single"/>
+        </w:rPr>
       </w:pPr>
       <w:r>
         <w:rPr/>
@@ -504,123 +503,67 @@
       </w:pPr>
       <w:r>
         <w:rPr/>
-        <w:t xml:space="preserve">Le site se décompose en 6 pages principales, toutes accessibles depuis le </w:t>
-      </w:r>
-      <w:r>
-        <w:rPr/>
-        <w:t>menu</w:t>
-      </w:r>
-      <w:r>
-        <w:rPr/>
-        <w:t xml:space="preserve"> du site, lui-même présent à l'identique sur l'ensemble des pages du site. Ces pages principales sont :</w:t>
-      </w:r>
-    </w:p>
-    <w:p>
-      <w:pPr>
-        <w:pStyle w:val="Normal"/>
-        <w:rPr/>
-      </w:pPr>
-      <w:r>
-        <w:rPr/>
-        <w:t>- Home (http://</w:t>
-      </w:r>
-      <w:r>
-        <w:rPr/>
-        <w:t>e-shop</w:t>
-      </w:r>
-      <w:r>
-        <w:rPr/>
-        <w:t>)</w:t>
-      </w:r>
-    </w:p>
-    <w:p>
-      <w:pPr>
-        <w:pStyle w:val="Normal"/>
-        <w:rPr/>
-      </w:pPr>
-      <w:r>
-        <w:rPr/>
-        <w:t>- Nos fringues (http://</w:t>
-      </w:r>
-      <w:r>
-        <w:rPr/>
-        <w:t>e-shop</w:t>
-      </w:r>
-      <w:r>
-        <w:rPr/>
-        <w:t>/)</w:t>
-      </w:r>
-    </w:p>
-    <w:p>
-      <w:pPr>
-        <w:pStyle w:val="Normal"/>
-        <w:rPr/>
-      </w:pPr>
-      <w:r>
-        <w:rPr/>
-        <w:t>- Notre catalogue (http://</w:t>
-      </w:r>
-      <w:r>
-        <w:rPr/>
-        <w:t>e-shop</w:t>
-      </w:r>
-      <w:r>
-        <w:rPr/>
-        <w:t>.fr/vitrine.php)</w:t>
-      </w:r>
-    </w:p>
-    <w:p>
-      <w:pPr>
-        <w:pStyle w:val="Normal"/>
-        <w:rPr/>
-      </w:pPr>
-      <w:r>
-        <w:rPr/>
-        <w:t>- Panier (http://</w:t>
-      </w:r>
-      <w:r>
-        <w:rPr/>
-        <w:t>e-shop</w:t>
-      </w:r>
-      <w:r>
-        <w:rPr/>
-        <w:t>/panier.php)</w:t>
-      </w:r>
-    </w:p>
-    <w:p>
-      <w:pPr>
-        <w:pStyle w:val="Normal"/>
-        <w:rPr/>
-      </w:pPr>
-      <w:r>
-        <w:rPr/>
-        <w:t>- Produit ? (Http://</w:t>
-      </w:r>
-      <w:r>
-        <w:rPr/>
-        <w:t>e-shop</w:t>
-      </w:r>
-      <w:r>
-        <w:rPr/>
-        <w:t>/gestion_commande)</w:t>
-      </w:r>
-    </w:p>
-    <w:p>
-      <w:pPr>
-        <w:pStyle w:val="Normal"/>
-        <w:rPr/>
-      </w:pPr>
-      <w:r>
-        <w:rPr/>
-        <w:t>- Espace Client (http://</w:t>
-      </w:r>
-      <w:r>
-        <w:rPr/>
-        <w:t>e-shop</w:t>
-      </w:r>
-      <w:r>
-        <w:rPr/>
-        <w:t>/profil.php)</w:t>
+        <w:t>Le site se décompose en 6 pages principales, toutes accessibles depuis le menu du site, lui-même présent à l'identique sur l'ensemble des pages du site. Ces pages principales sont :</w:t>
+      </w:r>
+    </w:p>
+    <w:p>
+      <w:pPr>
+        <w:pStyle w:val="Normal"/>
+        <w:rPr/>
+      </w:pPr>
+      <w:r>
+        <w:rPr/>
+        <w:t>- Home (http://e-shop)</w:t>
+      </w:r>
+    </w:p>
+    <w:p>
+      <w:pPr>
+        <w:pStyle w:val="Normal"/>
+        <w:rPr/>
+      </w:pPr>
+      <w:r>
+        <w:rPr/>
+        <w:t>- Nos fringues (http://e-shop/)</w:t>
+      </w:r>
+    </w:p>
+    <w:p>
+      <w:pPr>
+        <w:pStyle w:val="Normal"/>
+        <w:rPr/>
+      </w:pPr>
+      <w:r>
+        <w:rPr/>
+        <w:t>- Notre catalogue (http://e-shop.fr/vitrine.php)</w:t>
+      </w:r>
+    </w:p>
+    <w:p>
+      <w:pPr>
+        <w:pStyle w:val="Normal"/>
+        <w:rPr/>
+      </w:pPr>
+      <w:r>
+        <w:rPr/>
+        <w:t>- Panier (http://e-shop/panier.php)</w:t>
+      </w:r>
+    </w:p>
+    <w:p>
+      <w:pPr>
+        <w:pStyle w:val="Normal"/>
+        <w:rPr/>
+      </w:pPr>
+      <w:r>
+        <w:rPr/>
+        <w:t>- Produit ? (Http://e-shop/gestion_commande)</w:t>
+      </w:r>
+    </w:p>
+    <w:p>
+      <w:pPr>
+        <w:pStyle w:val="Normal"/>
+        <w:rPr/>
+      </w:pPr>
+      <w:r>
+        <w:rPr/>
+        <w:t>- Espace Client (http://e-shop/profil.php)</w:t>
       </w:r>
     </w:p>
     <w:p>
@@ -640,15 +583,7 @@
       </w:pPr>
       <w:r>
         <w:rPr/>
-        <w:t>- Contact (http://</w:t>
-      </w:r>
-      <w:r>
-        <w:rPr/>
-        <w:t>e-shop</w:t>
-      </w:r>
-      <w:r>
-        <w:rPr/>
-        <w:t>/feedback.php)</w:t>
+        <w:t>- Contact (http://e-shop/feedback.php)</w:t>
       </w:r>
     </w:p>
     <w:p>
@@ -692,15 +627,7 @@
       </w:pPr>
       <w:r>
         <w:rPr/>
-        <w:t>Le site de "</w:t>
-      </w:r>
-      <w:r>
-        <w:rPr/>
-        <w:t>e-shop</w:t>
-      </w:r>
-      <w:r>
-        <w:rPr/>
-        <w:t>" doit bien évidemment comporter une boutique en ligne, accessible depuis l'onglet "Notre Catalogue". Cette boutique en ligne doit par défaut afficher l'ensemble des fringues mis en ligne depuis le back-office, et disponibles en stocks.</w:t>
+        <w:t>Le site de "e-shop" doit bien évidemment comporter une boutique en ligne, accessible depuis l'onglet "Notre Catalogue". Cette boutique en ligne doit par défaut afficher l'ensemble des fringues mis en ligne depuis le back-office, et disponibles en stocks.</w:t>
       </w:r>
     </w:p>
     <w:p>
@@ -807,6 +734,20 @@
       </w:pPr>
       <w:r>
         <w:rPr/>
+        <w:t xml:space="preserve">- </w:t>
+      </w:r>
+      <w:r>
+        <w:rPr/>
+        <w:t>Prix du produit</w:t>
+      </w:r>
+    </w:p>
+    <w:p>
+      <w:pPr>
+        <w:pStyle w:val="Normal"/>
+        <w:rPr/>
+      </w:pPr>
+      <w:r>
+        <w:rPr/>
         <w:t>L'utilisateur pourra depuis ces pages produits effectuer un ajout panier.</w:t>
       </w:r>
     </w:p>
@@ -871,15 +812,7 @@
       </w:pPr>
       <w:r>
         <w:rPr/>
-        <w:t>Depuis le back-office, l'équipe de "</w:t>
-      </w:r>
-      <w:r>
-        <w:rPr/>
-        <w:t>e-shop</w:t>
-      </w:r>
-      <w:r>
-        <w:rPr/>
-        <w:t>" doit être en mesure d'effectuer en autonomie l'ensemble des tâches quotidiennes nécessaires au bon fonctionnement du site e-commerce.</w:t>
+        <w:t>Depuis le back-office, l'équipe de "e-shop" doit être en mesure d'effectuer en autonomie l'ensemble des tâches quotidiennes nécessaires au bon fonctionnement du site e-commerce.</w:t>
       </w:r>
     </w:p>
     <w:p>
@@ -1101,7 +1034,15 @@
       </w:pPr>
       <w:r>
         <w:rPr/>
-        <w:t>- Des systèmes tiers seront potentiellement intégrés par la suite de l'activité : réseaux sociaux, comptabilité, facturation, emailing, marketing. Le développement du site doit en tenir compte et rendre ces intégrations futures facilement réalisables.</w:t>
+        <w:t xml:space="preserve">- Le développement du site doit en tenir compte et rendre </w:t>
+      </w:r>
+      <w:r>
+        <w:rPr/>
+        <w:t>d</w:t>
+      </w:r>
+      <w:r>
+        <w:rPr/>
+        <w:t>es intégrations futures facilement réalisables.</w:t>
       </w:r>
     </w:p>
     <w:p>
@@ -1221,37 +1162,37 @@
       </w:pPr>
       <w:r>
         <w:rPr/>
-        <w:t>1. Phase de prototypage (??semaines environ) : Construction des maquettes, validation des choix d'architectures et de technologies.</w:t>
-      </w:r>
-    </w:p>
-    <w:p>
-      <w:pPr>
-        <w:pStyle w:val="Normal"/>
-        <w:rPr/>
-      </w:pPr>
-      <w:r>
-        <w:rPr/>
-        <w:t>2. Phase de développement du pilote (??semaines environ) : Développement de l'ensemble des fonctionnalités, intégration des maquettes</w:t>
-      </w:r>
-    </w:p>
-    <w:p>
-      <w:pPr>
-        <w:pStyle w:val="Normal"/>
-        <w:rPr/>
-      </w:pPr>
-      <w:r>
-        <w:rPr/>
-        <w:t>3. Phase d'industrialisation (??semaines environ) : Intégration du catalogue de produits et des contenus.</w:t>
-      </w:r>
-    </w:p>
-    <w:p>
-      <w:pPr>
-        <w:pStyle w:val="Normal"/>
-        <w:rPr/>
-      </w:pPr>
-      <w:r>
-        <w:rPr/>
-        <w:t>L'objectif est donc un passage en production (livraison finale) le 01 Septembre 2021.</w:t>
+        <w:t>1. Phase de prototypage  : Construction des maquettes, validation des choix d'architectures et de technologies.</w:t>
+      </w:r>
+    </w:p>
+    <w:p>
+      <w:pPr>
+        <w:pStyle w:val="Normal"/>
+        <w:rPr/>
+      </w:pPr>
+      <w:r>
+        <w:rPr/>
+        <w:t>2. Phase de développement du pilote  : Développement de l'ensemble des fonctionnalités, intégration des maquettes</w:t>
+      </w:r>
+    </w:p>
+    <w:p>
+      <w:pPr>
+        <w:pStyle w:val="Normal"/>
+        <w:rPr/>
+      </w:pPr>
+      <w:r>
+        <w:rPr/>
+        <w:t>3. Phase d'industrialisation : Intégration du catalogue de produits et des contenus.</w:t>
+      </w:r>
+    </w:p>
+    <w:p>
+      <w:pPr>
+        <w:pStyle w:val="Normal"/>
+        <w:rPr/>
+      </w:pPr>
+      <w:r>
+        <w:rPr/>
+        <w:t>L'objectif est donc un passage en production (livraison finale) le 06 Septembre 2021.</w:t>
       </w:r>
     </w:p>
     <w:p>
@@ -1311,15 +1252,7 @@
       </w:r>
       <w:r>
         <w:rPr/>
-        <w:t xml:space="preserve"> : Un membre de l'équipe de "</w:t>
-      </w:r>
-      <w:r>
-        <w:rPr/>
-        <w:t>e-shop</w:t>
-      </w:r>
-      <w:r>
-        <w:rPr/>
-        <w:t>". Il sera en charge de définir les priorités et de prendre les décisions lors de potentiels arbitrages.</w:t>
+        <w:t xml:space="preserve"> : Un membre de l'équipe de "e-shop". Il sera en charge de définir les priorités et de prendre les décisions lors de potentiels arbitrages.</w:t>
       </w:r>
     </w:p>
     <w:p>
@@ -1430,12 +1363,12 @@
         <w:pStyle w:val="Normal"/>
         <w:rPr/>
       </w:pPr>
-      <w:r>
-        <w:rPr/>
-      </w:r>
       <w:bookmarkStart w:id="0" w:name="_GoBack"/>
-      <w:bookmarkStart w:id="1" w:name="_GoBack"/>
-      <w:bookmarkEnd w:id="1"/>
+      <w:bookmarkEnd w:id="0"/>
+      <w:r>
+        <w:rPr/>
+        <w:t>Bien sûr dans mon projet &lt;&lt;e-shop&gt;&gt; c’est moi le Pruduct Owner et le Scrum Master !!!!!!</w:t>
+      </w:r>
     </w:p>
     <w:p>
       <w:pPr>
@@ -1488,23 +1421,7 @@
       </w:pPr>
       <w:r>
         <w:rPr/>
-        <w:t>"</w:t>
-      </w:r>
-      <w:r>
-        <w:rPr/>
-        <w:t>e-shop</w:t>
-      </w:r>
-      <w:r>
-        <w:rPr/>
-        <w:t>" sera propriétaire de lʼensemble des images, graphismes, icônes et autres contenus créés pour le site. Le prestataire s'engage également à transmettre ses droits de propriété, d’exploitation, de reproduction, d’adaptation, de distribution et de traduction sur l'ensemble du site, ainsi que le code source et l'ensemble des accès à "</w:t>
-      </w:r>
-      <w:r>
-        <w:rPr/>
-        <w:t>e-shop</w:t>
-      </w:r>
-      <w:r>
-        <w:rPr/>
-        <w:t>" lors de la mise en production initiale.</w:t>
+        <w:t>"e-shop" sera propriétaire de lʼensemble des images, graphismes, icônes et autres contenus créés pour le site. Le prestataire s'engage également à transmettre ses droits de propriété, d’exploitation, de reproduction, d’adaptation, de distribution et de traduction sur l'ensemble du site, ainsi que le code source et l'ensemble des accès à "e-shop" lors de la mise en production initiale.</w:t>
       </w:r>
     </w:p>
     <w:p>
@@ -1928,6 +1845,7 @@
     <w:qFormat/>
     <w:pPr>
       <w:widowControl/>
+      <w:suppressAutoHyphens w:val="true"/>
       <w:bidi w:val="0"/>
       <w:spacing w:lineRule="auto" w:line="259" w:before="0" w:after="160"/>
       <w:jc w:val="left"/>

</xml_diff>